<commit_message>
agregue la parte 1 al informe con formato y le hice unos agregados
</commit_message>
<xml_diff>
--- a/Entrega 1/informe.docx
+++ b/Entrega 1/informe.docx
@@ -253,15 +253,27 @@
             </w:rPr>
           </w:pPr>
           <w:r>
+            <w:rPr>
+              <w:lang w:val="es-AR"/>
+            </w:rPr>
             <w:t>12</w:t>
           </w:r>
           <w:r>
+            <w:rPr>
+              <w:lang w:val="es-AR"/>
+            </w:rPr>
             <w:t>/</w:t>
           </w:r>
           <w:r>
+            <w:rPr>
+              <w:lang w:val="es-AR"/>
+            </w:rPr>
             <w:t>09</w:t>
           </w:r>
           <w:r>
+            <w:rPr>
+              <w:lang w:val="es-AR"/>
+            </w:rPr>
             <w:t>/2013</w:t>
           </w:r>
         </w:p>
@@ -303,56 +315,50 @@
             </w:p>
           </w:sdtContent>
         </w:sdt>
+        <w:p/>
+        <w:p/>
+        <w:p/>
+        <w:p/>
+        <w:p/>
+        <w:p/>
+        <w:p/>
+        <w:p/>
+        <w:p/>
+        <w:p/>
+        <w:p/>
+        <w:p/>
+        <w:p/>
+        <w:p/>
+        <w:p/>
         <w:p>
-          <w:pPr>
-            <w:pStyle w:val="NoSpacing"/>
-            <w:rPr>
-              <w:lang w:val="es-AR"/>
-            </w:rPr>
-          </w:pPr>
-        </w:p>
-        <w:p>
-          <w:pPr>
-            <w:pStyle w:val="NoSpacing"/>
-            <w:rPr>
-              <w:lang w:val="es-AR"/>
-            </w:rPr>
-          </w:pPr>
-          <w:sdt>
-            <w:sdtPr>
-              <w:alias w:val="Author"/>
-              <w:id w:val="14700094"/>
-              <w:dataBinding w:prefixMappings="xmlns:ns0='http://schemas.openxmlformats.org/package/2006/metadata/core-properties' xmlns:ns1='http://purl.org/dc/elements/1.1/'" w:xpath="/ns0:coreProperties[1]/ns1:creator[1]" w:storeItemID="{6C3C8BC8-F283-45AE-878A-BAB7291924A1}"/>
-              <w:text/>
-            </w:sdtPr>
-            <w:sdtContent>
-              <w:r>
-                <w:rPr>
-                  <w:lang w:val="es-AR"/>
-                </w:rPr>
-                <w:t>Diego Costa</w:t>
-              </w:r>
-              <w:r>
-                <w:rPr>
-                  <w:lang w:val="es-AR"/>
-                </w:rPr>
-                <w:t xml:space="preserve"> 78189</w:t>
-              </w:r>
-            </w:sdtContent>
-          </w:sdt>
+          <w:r>
+            <w:t>Grupo Nro. 3</w:t>
+          </w:r>
         </w:p>
         <w:p/>
         <w:p>
-          <w:pPr>
-            <w:ind w:left="2832" w:hanging="2832"/>
-          </w:pPr>
           <w:r>
-            <w:br w:type="page"/>
+            <w:t>Diego Costa (78189)</w:t>
           </w:r>
+        </w:p>
+        <w:p>
+          <w:r>
+            <w:t xml:space="preserve">Nahuel Persia </w:t>
+          </w:r>
+        </w:p>
+        <w:p>
+          <w:r>
+            <w:t xml:space="preserve">Ariel </w:t>
+          </w:r>
+          <w:proofErr w:type="spellStart"/>
+          <w:r>
+            <w:t>Liguori</w:t>
+          </w:r>
+          <w:proofErr w:type="spellEnd"/>
         </w:p>
       </w:sdtContent>
     </w:sdt>
-    <w:bookmarkStart w:id="0" w:name="_Toc366600743" w:displacedByCustomXml="next"/>
+    <w:bookmarkStart w:id="0" w:name="_Toc366628996" w:displacedByCustomXml="next"/>
     <w:sdt>
       <w:sdtPr>
         <w:rPr>
@@ -388,7 +394,9 @@
             </w:rPr>
             <w:t>INDICE</w:t>
           </w:r>
+          <w:bookmarkStart w:id="1" w:name="_GoBack"/>
           <w:bookmarkEnd w:id="0"/>
+          <w:bookmarkEnd w:id="1"/>
         </w:p>
         <w:p/>
         <w:p>
@@ -412,130 +420,13 @@
           <w:r>
             <w:fldChar w:fldCharType="separate"/>
           </w:r>
-          <w:bookmarkStart w:id="1" w:name="_GoBack"/>
-          <w:bookmarkEnd w:id="1"/>
-          <w:r>
-            <w:rPr>
-              <w:rStyle w:val="Hyperlink"/>
-              <w:noProof/>
-            </w:rPr>
-            <w:fldChar w:fldCharType="begin"/>
-          </w:r>
-          <w:r>
-            <w:rPr>
-              <w:rStyle w:val="Hyperlink"/>
-              <w:noProof/>
-            </w:rPr>
-            <w:instrText xml:space="preserve"> </w:instrText>
-          </w:r>
-          <w:r>
-            <w:rPr>
-              <w:noProof/>
-            </w:rPr>
-            <w:instrText>HYPERLINK \l "_Toc366600743"</w:instrText>
-          </w:r>
-          <w:r>
-            <w:rPr>
-              <w:rStyle w:val="Hyperlink"/>
-              <w:noProof/>
-            </w:rPr>
-            <w:instrText xml:space="preserve"> </w:instrText>
-          </w:r>
-          <w:r>
-            <w:rPr>
-              <w:rStyle w:val="Hyperlink"/>
-              <w:noProof/>
-            </w:rPr>
-          </w:r>
-          <w:r>
-            <w:rPr>
-              <w:rStyle w:val="Hyperlink"/>
-              <w:noProof/>
-            </w:rPr>
-            <w:fldChar w:fldCharType="separate"/>
-          </w:r>
-          <w:r>
-            <w:rPr>
-              <w:rStyle w:val="Hyperlink"/>
-              <w:noProof/>
-            </w:rPr>
-            <w:t>INDICE</w:t>
-          </w:r>
-          <w:r>
-            <w:rPr>
-              <w:noProof/>
-              <w:webHidden/>
-            </w:rPr>
-            <w:tab/>
-          </w:r>
-          <w:r>
-            <w:rPr>
-              <w:noProof/>
-              <w:webHidden/>
-            </w:rPr>
-            <w:fldChar w:fldCharType="begin"/>
-          </w:r>
-          <w:r>
-            <w:rPr>
-              <w:noProof/>
-              <w:webHidden/>
-            </w:rPr>
-            <w:instrText xml:space="preserve"> PAGEREF _Toc366600743 \h </w:instrText>
-          </w:r>
-          <w:r>
-            <w:rPr>
-              <w:noProof/>
-              <w:webHidden/>
-            </w:rPr>
-          </w:r>
-          <w:r>
-            <w:rPr>
-              <w:noProof/>
-              <w:webHidden/>
-            </w:rPr>
-            <w:fldChar w:fldCharType="separate"/>
-          </w:r>
-          <w:r>
-            <w:rPr>
-              <w:noProof/>
-              <w:webHidden/>
-            </w:rPr>
-            <w:t>2</w:t>
-          </w:r>
-          <w:r>
-            <w:rPr>
-              <w:noProof/>
-              <w:webHidden/>
-            </w:rPr>
-            <w:fldChar w:fldCharType="end"/>
-          </w:r>
-          <w:r>
-            <w:rPr>
-              <w:rStyle w:val="Hyperlink"/>
-              <w:noProof/>
-            </w:rPr>
-            <w:fldChar w:fldCharType="end"/>
-          </w:r>
-        </w:p>
-        <w:p>
-          <w:pPr>
-            <w:pStyle w:val="TOC1"/>
-            <w:tabs>
-              <w:tab w:val="right" w:leader="dot" w:pos="8828"/>
-            </w:tabs>
-            <w:rPr>
-              <w:rFonts w:eastAsiaTheme="minorEastAsia"/>
-              <w:noProof/>
-              <w:lang w:eastAsia="es-AR"/>
-            </w:rPr>
-          </w:pPr>
-          <w:hyperlink w:anchor="_Toc366600744" w:history="1">
+          <w:hyperlink w:anchor="_Toc366628996" w:history="1">
             <w:r>
               <w:rPr>
                 <w:rStyle w:val="Hyperlink"/>
                 <w:noProof/>
               </w:rPr>
-              <w:t>INTRODUCCION</w:t>
+              <w:t>INDICE</w:t>
             </w:r>
             <w:r>
               <w:rPr>
@@ -556,7 +447,7 @@
                 <w:noProof/>
                 <w:webHidden/>
               </w:rPr>
-              <w:instrText xml:space="preserve"> PAGEREF _Toc366600744 \h </w:instrText>
+              <w:instrText xml:space="preserve"> PAGEREF _Toc366628996 \h </w:instrText>
             </w:r>
             <w:r>
               <w:rPr>
@@ -589,6 +480,76 @@
         </w:p>
         <w:p>
           <w:pPr>
+            <w:pStyle w:val="TOC1"/>
+            <w:tabs>
+              <w:tab w:val="right" w:leader="dot" w:pos="8828"/>
+            </w:tabs>
+            <w:rPr>
+              <w:rFonts w:eastAsiaTheme="minorEastAsia"/>
+              <w:noProof/>
+              <w:lang w:eastAsia="es-AR"/>
+            </w:rPr>
+          </w:pPr>
+          <w:hyperlink w:anchor="_Toc366628997" w:history="1">
+            <w:r>
+              <w:rPr>
+                <w:rStyle w:val="Hyperlink"/>
+                <w:noProof/>
+              </w:rPr>
+              <w:t>PARTE I</w:t>
+            </w:r>
+            <w:r>
+              <w:rPr>
+                <w:noProof/>
+                <w:webHidden/>
+              </w:rPr>
+              <w:tab/>
+            </w:r>
+            <w:r>
+              <w:rPr>
+                <w:noProof/>
+                <w:webHidden/>
+              </w:rPr>
+              <w:fldChar w:fldCharType="begin"/>
+            </w:r>
+            <w:r>
+              <w:rPr>
+                <w:noProof/>
+                <w:webHidden/>
+              </w:rPr>
+              <w:instrText xml:space="preserve"> PAGEREF _Toc366628997 \h </w:instrText>
+            </w:r>
+            <w:r>
+              <w:rPr>
+                <w:noProof/>
+                <w:webHidden/>
+              </w:rPr>
+            </w:r>
+            <w:r>
+              <w:rPr>
+                <w:noProof/>
+                <w:webHidden/>
+              </w:rPr>
+              <w:fldChar w:fldCharType="separate"/>
+            </w:r>
+            <w:r>
+              <w:rPr>
+                <w:noProof/>
+                <w:webHidden/>
+              </w:rPr>
+              <w:t>3</w:t>
+            </w:r>
+            <w:r>
+              <w:rPr>
+                <w:noProof/>
+                <w:webHidden/>
+              </w:rPr>
+              <w:fldChar w:fldCharType="end"/>
+            </w:r>
+          </w:hyperlink>
+        </w:p>
+        <w:p>
+          <w:pPr>
             <w:rPr>
               <w:lang w:val="en-US"/>
             </w:rPr>
@@ -678,18 +639,635 @@
     </w:p>
     <w:p>
       <w:pPr>
+        <w:rPr>
+          <w:lang w:val="en-US"/>
+        </w:rPr>
+      </w:pPr>
+    </w:p>
+    <w:p>
+      <w:pPr>
+        <w:rPr>
+          <w:lang w:val="en-US"/>
+        </w:rPr>
+      </w:pPr>
+    </w:p>
+    <w:p>
+      <w:pPr>
+        <w:rPr>
+          <w:lang w:val="en-US"/>
+        </w:rPr>
+      </w:pPr>
+    </w:p>
+    <w:p>
+      <w:pPr>
+        <w:rPr>
+          <w:lang w:val="en-US"/>
+        </w:rPr>
+      </w:pPr>
+    </w:p>
+    <w:p>
+      <w:pPr>
+        <w:rPr>
+          <w:lang w:val="en-US"/>
+        </w:rPr>
+      </w:pPr>
+    </w:p>
+    <w:p>
+      <w:pPr>
+        <w:rPr>
+          <w:lang w:val="en-US"/>
+        </w:rPr>
+      </w:pPr>
+    </w:p>
+    <w:p>
+      <w:pPr>
+        <w:rPr>
+          <w:lang w:val="en-US"/>
+        </w:rPr>
+      </w:pPr>
+    </w:p>
+    <w:p>
+      <w:pPr>
+        <w:rPr>
+          <w:lang w:val="en-US"/>
+        </w:rPr>
+      </w:pPr>
+    </w:p>
+    <w:p>
+      <w:pPr>
+        <w:rPr>
+          <w:lang w:val="en-US"/>
+        </w:rPr>
+      </w:pPr>
+    </w:p>
+    <w:p>
+      <w:pPr>
         <w:pStyle w:val="Heading1"/>
       </w:pPr>
-      <w:bookmarkStart w:id="2" w:name="_Toc366600744"/>
-      <w:r>
-        <w:t>INTRODUCCION</w:t>
+      <w:bookmarkStart w:id="2" w:name="_Toc366628997"/>
+      <w:r>
+        <w:lastRenderedPageBreak/>
+        <w:t>PARTE I</w:t>
       </w:r>
       <w:bookmarkEnd w:id="2"/>
     </w:p>
     <w:p/>
     <w:p>
       <w:pPr>
+        <w:rPr>
+          <w:lang w:val="es-ES"/>
+        </w:rPr>
+      </w:pPr>
+      <w:r>
+        <w:rPr>
+          <w:b/>
+          <w:lang w:val="es-ES"/>
+        </w:rPr>
+        <w:t>Objetivos</w:t>
+      </w:r>
+      <w:r>
+        <w:rPr>
+          <w:lang w:val="es-ES"/>
+        </w:rPr>
+        <w:t>:</w:t>
+      </w:r>
+    </w:p>
+    <w:p>
+      <w:pPr>
+        <w:ind w:firstLine="708"/>
+        <w:rPr>
+          <w:lang w:val="es-ES"/>
+        </w:rPr>
+      </w:pPr>
+      <w:r>
+        <w:rPr>
+          <w:lang w:val="es-ES"/>
+        </w:rPr>
+        <w:t>Definir el recorrido de un camión de la empresa de transportes de caudales</w:t>
+      </w:r>
+      <w:r>
+        <w:rPr>
+          <w:lang w:val="es-ES"/>
+        </w:rPr>
+        <w:t xml:space="preserve"> “Dinero Seguro”</w:t>
+      </w:r>
+      <w:r>
+        <w:rPr>
+          <w:lang w:val="es-ES"/>
+        </w:rPr>
+        <w:t xml:space="preserve">. Dicho camión deberá salir de </w:t>
+      </w:r>
+      <w:r>
+        <w:rPr>
+          <w:lang w:val="es-ES"/>
+        </w:rPr>
+        <w:t>una sede de la</w:t>
+      </w:r>
+      <w:r>
+        <w:rPr>
+          <w:lang w:val="es-ES"/>
+        </w:rPr>
+        <w:t xml:space="preserve"> </w:t>
+      </w:r>
+      <w:r>
+        <w:rPr>
+          <w:lang w:val="es-ES"/>
+        </w:rPr>
+        <w:t>E</w:t>
+      </w:r>
+      <w:r>
+        <w:rPr>
+          <w:lang w:val="es-ES"/>
+        </w:rPr>
+        <w:t xml:space="preserve">mpresa y al cabo del día de trabajo haber pasado por 10 </w:t>
+      </w:r>
+      <w:r>
+        <w:rPr>
+          <w:lang w:val="es-ES"/>
+        </w:rPr>
+        <w:t xml:space="preserve">bancos </w:t>
+      </w:r>
+      <w:r>
+        <w:rPr>
+          <w:lang w:val="es-ES"/>
+        </w:rPr>
+        <w:t>y retornar a la empresa. El camión depositará o recaudará montos preestablecidos en cada banco y podrá realizarlo siempre que no sobrepase un monto máximo en su interior, el cual es preestablecido.</w:t>
+      </w:r>
+    </w:p>
+    <w:p>
+      <w:pPr>
+        <w:rPr>
+          <w:lang w:val="es-ES"/>
+        </w:rPr>
+      </w:pPr>
+    </w:p>
+    <w:p>
+      <w:pPr>
+        <w:rPr>
+          <w:lang w:val="es-ES"/>
+        </w:rPr>
+      </w:pPr>
+      <w:r>
+        <w:rPr>
+          <w:b/>
+          <w:lang w:val="es-ES"/>
+        </w:rPr>
+        <w:t>Hipótesis</w:t>
+      </w:r>
+      <w:r>
+        <w:rPr>
+          <w:lang w:val="es-ES"/>
+        </w:rPr>
+        <w:t>:</w:t>
+      </w:r>
+    </w:p>
+    <w:p>
+      <w:pPr>
+        <w:pStyle w:val="ListParagraph"/>
+        <w:numPr>
+          <w:ilvl w:val="0"/>
+          <w:numId w:val="22"/>
+        </w:numPr>
+        <w:rPr>
+          <w:lang w:val="es-ES"/>
+        </w:rPr>
+      </w:pPr>
+      <w:r>
+        <w:rPr>
+          <w:lang w:val="es-ES"/>
+        </w:rPr>
+        <w:t>Los montos preestablecidos de depósito o recaudación en los bancos deberán ser respetados</w:t>
+      </w:r>
+      <w:r>
+        <w:rPr>
+          <w:lang w:val="es-ES"/>
+        </w:rPr>
+        <w:t xml:space="preserve"> (Lo que se baja del camión entra en el banco y lo que sale del banco entra en el camión, sin perdidas). </w:t>
+      </w:r>
+    </w:p>
+    <w:p>
+      <w:pPr>
+        <w:pStyle w:val="ListParagraph"/>
+        <w:numPr>
+          <w:ilvl w:val="0"/>
+          <w:numId w:val="22"/>
+        </w:numPr>
+        <w:rPr>
+          <w:lang w:val="es-ES"/>
+        </w:rPr>
+      </w:pPr>
+      <w:r>
+        <w:rPr>
+          <w:lang w:val="es-ES"/>
+        </w:rPr>
+        <w:t>El camión no sufrirá desperfectos, ni hurtos.</w:t>
+      </w:r>
+    </w:p>
+    <w:p>
+      <w:pPr>
+        <w:pStyle w:val="ListParagraph"/>
+        <w:numPr>
+          <w:ilvl w:val="0"/>
+          <w:numId w:val="22"/>
+        </w:numPr>
+        <w:rPr>
+          <w:lang w:val="es-ES"/>
+        </w:rPr>
+      </w:pPr>
+      <w:r>
+        <w:rPr>
+          <w:lang w:val="es-ES"/>
+        </w:rPr>
+        <w:t>Los montos preestablecidos de carga y descarga no pueden superar el máximo que puede transportar el camión.</w:t>
+      </w:r>
+    </w:p>
+    <w:p>
+      <w:pPr>
+        <w:pStyle w:val="ListParagraph"/>
+        <w:numPr>
+          <w:ilvl w:val="0"/>
+          <w:numId w:val="22"/>
+        </w:numPr>
+        <w:rPr>
+          <w:lang w:val="es-ES"/>
+        </w:rPr>
+      </w:pPr>
+      <w:r>
+        <w:rPr>
+          <w:lang w:val="es-ES"/>
+        </w:rPr>
+        <w:t>El camión sólo podrá pasar una única vez por cada banco.</w:t>
+      </w:r>
+    </w:p>
+    <w:p>
+      <w:pPr>
+        <w:pStyle w:val="ListParagraph"/>
+        <w:numPr>
+          <w:ilvl w:val="0"/>
+          <w:numId w:val="22"/>
+        </w:numPr>
+        <w:rPr>
+          <w:lang w:val="es-ES"/>
+        </w:rPr>
+      </w:pPr>
+      <w:r>
+        <w:rPr>
+          <w:lang w:val="es-ES"/>
+        </w:rPr>
+        <w:t>El camión sólo podrá realizar una operación en el banco, o carga o descarga dinero.</w:t>
+      </w:r>
+    </w:p>
+    <w:p>
+      <w:pPr>
+        <w:pStyle w:val="ListParagraph"/>
+        <w:numPr>
+          <w:ilvl w:val="0"/>
+          <w:numId w:val="22"/>
+        </w:numPr>
+        <w:rPr>
+          <w:lang w:val="es-ES"/>
+        </w:rPr>
+      </w:pPr>
+      <w:r>
+        <w:rPr>
+          <w:lang w:val="es-ES"/>
+        </w:rPr>
+        <w:t>No se consideran problemas de tráfico</w:t>
+      </w:r>
+      <w:r>
+        <w:rPr>
+          <w:lang w:val="es-ES"/>
+        </w:rPr>
+        <w:t xml:space="preserve"> ni desvíos</w:t>
+      </w:r>
+      <w:r>
+        <w:rPr>
+          <w:lang w:val="es-ES"/>
+        </w:rPr>
+        <w:t xml:space="preserve"> que </w:t>
+      </w:r>
+      <w:r>
+        <w:rPr>
+          <w:lang w:val="es-ES"/>
+        </w:rPr>
+        <w:t>demoren el traslado de caudales, ni que afecten la distancia prestablecida entre bancos.</w:t>
+      </w:r>
+    </w:p>
+    <w:p>
+      <w:pPr>
+        <w:pStyle w:val="ListParagraph"/>
+        <w:numPr>
+          <w:ilvl w:val="0"/>
+          <w:numId w:val="22"/>
+        </w:numPr>
+        <w:rPr>
+          <w:lang w:val="es-ES"/>
+        </w:rPr>
+      </w:pPr>
+      <w:r>
+        <w:rPr>
+          <w:lang w:val="es-ES"/>
+        </w:rPr>
+        <w:t>No se considera el tiempo perdido en la carga o descarga de caudales.</w:t>
+      </w:r>
+    </w:p>
+    <w:p>
+      <w:pPr>
+        <w:pStyle w:val="ListParagraph"/>
+        <w:numPr>
+          <w:ilvl w:val="0"/>
+          <w:numId w:val="22"/>
+        </w:numPr>
+        <w:rPr>
+          <w:lang w:val="es-ES"/>
+        </w:rPr>
+      </w:pPr>
+      <w:r>
+        <w:rPr>
+          <w:lang w:val="es-ES"/>
+        </w:rPr>
+        <w:t xml:space="preserve">El camión </w:t>
+      </w:r>
+      <w:r>
+        <w:rPr>
+          <w:lang w:val="es-ES"/>
+        </w:rPr>
+        <w:t xml:space="preserve">no puede detenerse en ningún lugar que no sea un banco. </w:t>
+      </w:r>
+    </w:p>
+    <w:p>
+      <w:pPr>
+        <w:pStyle w:val="ListParagraph"/>
+        <w:numPr>
+          <w:ilvl w:val="0"/>
+          <w:numId w:val="22"/>
+        </w:numPr>
+        <w:rPr>
+          <w:lang w:val="es-ES"/>
+        </w:rPr>
+      </w:pPr>
+      <w:r>
+        <w:rPr>
+          <w:lang w:val="es-ES"/>
+        </w:rPr>
+        <w:t>De modificarse los montos preestablecidos de los bancos, el modelo se deberá volver a resolver con los nuevos datos.</w:t>
+      </w:r>
+    </w:p>
+    <w:p>
+      <w:pPr>
+        <w:pStyle w:val="ListParagraph"/>
+        <w:numPr>
+          <w:ilvl w:val="0"/>
+          <w:numId w:val="22"/>
+        </w:numPr>
+        <w:rPr>
+          <w:lang w:val="es-ES"/>
+        </w:rPr>
+      </w:pPr>
+      <w:r>
+        <w:rPr>
+          <w:lang w:val="es-ES"/>
+        </w:rPr>
+        <w:t>El camión podrá salir con caudales o regresar con caudales para poder satisfacer las necesidades de los bancos.</w:t>
+      </w:r>
+    </w:p>
+    <w:p>
+      <w:pPr>
+        <w:pStyle w:val="ListParagraph"/>
+        <w:numPr>
+          <w:ilvl w:val="0"/>
+          <w:numId w:val="22"/>
+        </w:numPr>
+        <w:rPr>
+          <w:lang w:val="es-ES"/>
+        </w:rPr>
+      </w:pPr>
+      <w:r>
+        <w:rPr>
+          <w:lang w:val="es-ES"/>
+        </w:rPr>
+        <w:t>El camión como mínimo podrá quedar sin dinero.</w:t>
+      </w:r>
+    </w:p>
+    <w:p>
+      <w:pPr>
+        <w:rPr>
+          <w:lang w:val="es-ES"/>
+        </w:rPr>
+      </w:pPr>
+    </w:p>
+    <w:p>
+      <w:pPr>
+        <w:rPr>
+          <w:lang w:val="es-ES"/>
+        </w:rPr>
+      </w:pPr>
+      <w:r>
+        <w:rPr>
+          <w:b/>
+          <w:lang w:val="es-ES"/>
+        </w:rPr>
+        <w:t>Una posible solución</w:t>
+      </w:r>
+      <w:r>
+        <w:rPr>
+          <w:lang w:val="es-ES"/>
+        </w:rPr>
+        <w:t>:</w:t>
+      </w:r>
+    </w:p>
+    <w:p>
+      <w:pPr>
+        <w:ind w:firstLine="708"/>
+        <w:rPr>
+          <w:lang w:val="es-ES"/>
+        </w:rPr>
+      </w:pPr>
+      <w:r>
+        <w:rPr>
+          <w:lang w:val="es-ES"/>
+        </w:rPr>
+        <w:t>Si se analiza en forma de grafo,</w:t>
+      </w:r>
+      <w:r>
+        <w:rPr>
+          <w:lang w:val="es-ES"/>
+        </w:rPr>
+        <w:t xml:space="preserve"> </w:t>
+      </w:r>
+      <w:r>
+        <w:rPr>
+          <w:lang w:val="es-ES"/>
+        </w:rPr>
+        <w:t xml:space="preserve">siendo los bancos y la sede desde la cual se parte (y se termina) los nodos, y </w:t>
+      </w:r>
+      <w:r>
+        <w:rPr>
+          <w:lang w:val="es-ES"/>
+        </w:rPr>
+        <w:t>en el cual</w:t>
+      </w:r>
+      <w:r>
+        <w:rPr>
+          <w:lang w:val="es-ES"/>
+        </w:rPr>
+        <w:t>,</w:t>
+      </w:r>
+      <w:r>
+        <w:rPr>
+          <w:lang w:val="es-ES"/>
+        </w:rPr>
+        <w:t xml:space="preserve"> cada camino este ponderado por la distancia entre destinos y las formas de conectar los distintos bancos y la empresa, se podrá realizar un análisis partiendo desde la </w:t>
+      </w:r>
+      <w:r>
+        <w:rPr>
+          <w:lang w:val="es-ES"/>
+        </w:rPr>
+        <w:t>s</w:t>
+      </w:r>
+      <w:r>
+        <w:rPr>
+          <w:lang w:val="es-ES"/>
+        </w:rPr>
+        <w:t>ede, b</w:t>
+      </w:r>
+      <w:r>
+        <w:rPr>
+          <w:lang w:val="es-ES"/>
+        </w:rPr>
+        <w:t xml:space="preserve">uscando los bancos más cercanos, y terminando en la misma sede. </w:t>
+      </w:r>
+    </w:p>
+    <w:p>
+      <w:pPr>
+        <w:rPr>
+          <w:lang w:val="es-ES"/>
+        </w:rPr>
+      </w:pPr>
+      <w:r>
+        <w:rPr>
+          <w:lang w:val="es-ES"/>
+        </w:rPr>
+        <w:t xml:space="preserve">Al buscar el banco más cercano, </w:t>
+      </w:r>
+      <w:r>
+        <w:rPr>
+          <w:lang w:val="es-ES"/>
+        </w:rPr>
+        <w:t>decidir si se puede depositar o extraer</w:t>
+      </w:r>
+      <w:r>
+        <w:rPr>
+          <w:lang w:val="es-ES"/>
+        </w:rPr>
+        <w:t xml:space="preserve">, </w:t>
+      </w:r>
+      <w:r>
+        <w:rPr>
+          <w:lang w:val="es-ES"/>
+        </w:rPr>
+        <w:t>el que corresponda</w:t>
+      </w:r>
+      <w:r>
+        <w:rPr>
+          <w:lang w:val="es-ES"/>
+        </w:rPr>
+        <w:t xml:space="preserve"> </w:t>
+      </w:r>
+      <w:r>
+        <w:rPr>
+          <w:lang w:val="es-ES"/>
+        </w:rPr>
+        <w:t xml:space="preserve">(validando que la operación a </w:t>
+      </w:r>
+      <w:r>
+        <w:rPr>
+          <w:lang w:val="es-ES"/>
+        </w:rPr>
+        <w:t xml:space="preserve">realizar no me haga superar el máximo permitido por el camión en </w:t>
+      </w:r>
+      <w:r>
+        <w:rPr>
+          <w:lang w:val="es-ES"/>
+        </w:rPr>
+        <w:lastRenderedPageBreak/>
+        <w:t>caso de extracción o que tenga dinero suficiente en el camión para realizarla, en caso de depósito)</w:t>
+      </w:r>
+      <w:r>
+        <w:rPr>
+          <w:lang w:val="es-ES"/>
+        </w:rPr>
+        <w:t xml:space="preserve">, </w:t>
+      </w:r>
+      <w:r>
+        <w:rPr>
+          <w:lang w:val="es-ES"/>
+        </w:rPr>
+        <w:t xml:space="preserve">o </w:t>
+      </w:r>
+      <w:r>
+        <w:rPr>
+          <w:lang w:val="es-ES"/>
+        </w:rPr>
+        <w:t>seguir analizando el siguiente</w:t>
+      </w:r>
+      <w:r>
+        <w:rPr>
+          <w:lang w:val="es-ES"/>
+        </w:rPr>
+        <w:t xml:space="preserve"> más cercano</w:t>
+      </w:r>
+      <w:r>
+        <w:rPr>
+          <w:lang w:val="es-ES"/>
+        </w:rPr>
+        <w:t>.</w:t>
+      </w:r>
+    </w:p>
+    <w:p>
+      <w:pPr>
+        <w:rPr>
+          <w:lang w:val="es-ES"/>
+        </w:rPr>
+      </w:pPr>
+      <w:r>
+        <w:rPr>
+          <w:lang w:val="es-ES"/>
+        </w:rPr>
+        <w:t>Otra posible solución sería realizar una selección al azar de</w:t>
+      </w:r>
+      <w:r>
+        <w:rPr>
+          <w:lang w:val="es-ES"/>
+        </w:rPr>
+        <w:t>l siguiente banco a visitar</w:t>
+      </w:r>
+    </w:p>
+    <w:p>
+      <w:pPr>
+        <w:rPr>
+          <w:lang w:val="es-ES"/>
+        </w:rPr>
+      </w:pPr>
+      <w:r>
+        <w:rPr>
+          <w:lang w:val="es-ES"/>
+        </w:rPr>
+        <w:t>También se podría realizar un análisis por fuerza bruta, y luego seleccionar l</w:t>
+      </w:r>
+      <w:r>
+        <w:rPr>
+          <w:lang w:val="es-ES"/>
+        </w:rPr>
+        <w:t xml:space="preserve">a mejor solución respecto a un criterio que seleccionemos (km. Recorridos, por ejemplo). </w:t>
+      </w:r>
+    </w:p>
+    <w:p>
+      <w:pPr>
         <w:pStyle w:val="Heading1"/>
+        <w:rPr>
+          <w:lang w:val="es-ES"/>
+        </w:rPr>
       </w:pPr>
     </w:p>
     <w:sectPr>
@@ -2651,6 +3229,119 @@
     </w:lvl>
   </w:abstractNum>
   <w:abstractNum w:abstractNumId="17">
+    <w:nsid w:val="69A47B89"/>
+    <w:multiLevelType w:val="hybridMultilevel"/>
+    <w:tmpl w:val="2A763638"/>
+    <w:lvl w:ilvl="0" w:tplc="2C0A0001">
+      <w:start w:val="1"/>
+      <w:numFmt w:val="bullet"/>
+      <w:lvlText w:val=""/>
+      <w:lvlJc w:val="left"/>
+      <w:pPr>
+        <w:ind w:left="720" w:hanging="360"/>
+      </w:pPr>
+      <w:rPr>
+        <w:rFonts w:ascii="Symbol" w:hAnsi="Symbol" w:hint="default"/>
+      </w:rPr>
+    </w:lvl>
+    <w:lvl w:ilvl="1" w:tplc="2C0A0003" w:tentative="1">
+      <w:start w:val="1"/>
+      <w:numFmt w:val="bullet"/>
+      <w:lvlText w:val="o"/>
+      <w:lvlJc w:val="left"/>
+      <w:pPr>
+        <w:ind w:left="1440" w:hanging="360"/>
+      </w:pPr>
+      <w:rPr>
+        <w:rFonts w:ascii="Courier New" w:hAnsi="Courier New" w:cs="Courier New" w:hint="default"/>
+      </w:rPr>
+    </w:lvl>
+    <w:lvl w:ilvl="2" w:tplc="2C0A0005" w:tentative="1">
+      <w:start w:val="1"/>
+      <w:numFmt w:val="bullet"/>
+      <w:lvlText w:val=""/>
+      <w:lvlJc w:val="left"/>
+      <w:pPr>
+        <w:ind w:left="2160" w:hanging="360"/>
+      </w:pPr>
+      <w:rPr>
+        <w:rFonts w:ascii="Wingdings" w:hAnsi="Wingdings" w:hint="default"/>
+      </w:rPr>
+    </w:lvl>
+    <w:lvl w:ilvl="3" w:tplc="2C0A0001" w:tentative="1">
+      <w:start w:val="1"/>
+      <w:numFmt w:val="bullet"/>
+      <w:lvlText w:val=""/>
+      <w:lvlJc w:val="left"/>
+      <w:pPr>
+        <w:ind w:left="2880" w:hanging="360"/>
+      </w:pPr>
+      <w:rPr>
+        <w:rFonts w:ascii="Symbol" w:hAnsi="Symbol" w:hint="default"/>
+      </w:rPr>
+    </w:lvl>
+    <w:lvl w:ilvl="4" w:tplc="2C0A0003" w:tentative="1">
+      <w:start w:val="1"/>
+      <w:numFmt w:val="bullet"/>
+      <w:lvlText w:val="o"/>
+      <w:lvlJc w:val="left"/>
+      <w:pPr>
+        <w:ind w:left="3600" w:hanging="360"/>
+      </w:pPr>
+      <w:rPr>
+        <w:rFonts w:ascii="Courier New" w:hAnsi="Courier New" w:cs="Courier New" w:hint="default"/>
+      </w:rPr>
+    </w:lvl>
+    <w:lvl w:ilvl="5" w:tplc="2C0A0005" w:tentative="1">
+      <w:start w:val="1"/>
+      <w:numFmt w:val="bullet"/>
+      <w:lvlText w:val=""/>
+      <w:lvlJc w:val="left"/>
+      <w:pPr>
+        <w:ind w:left="4320" w:hanging="360"/>
+      </w:pPr>
+      <w:rPr>
+        <w:rFonts w:ascii="Wingdings" w:hAnsi="Wingdings" w:hint="default"/>
+      </w:rPr>
+    </w:lvl>
+    <w:lvl w:ilvl="6" w:tplc="2C0A0001" w:tentative="1">
+      <w:start w:val="1"/>
+      <w:numFmt w:val="bullet"/>
+      <w:lvlText w:val=""/>
+      <w:lvlJc w:val="left"/>
+      <w:pPr>
+        <w:ind w:left="5040" w:hanging="360"/>
+      </w:pPr>
+      <w:rPr>
+        <w:rFonts w:ascii="Symbol" w:hAnsi="Symbol" w:hint="default"/>
+      </w:rPr>
+    </w:lvl>
+    <w:lvl w:ilvl="7" w:tplc="2C0A0003" w:tentative="1">
+      <w:start w:val="1"/>
+      <w:numFmt w:val="bullet"/>
+      <w:lvlText w:val="o"/>
+      <w:lvlJc w:val="left"/>
+      <w:pPr>
+        <w:ind w:left="5760" w:hanging="360"/>
+      </w:pPr>
+      <w:rPr>
+        <w:rFonts w:ascii="Courier New" w:hAnsi="Courier New" w:cs="Courier New" w:hint="default"/>
+      </w:rPr>
+    </w:lvl>
+    <w:lvl w:ilvl="8" w:tplc="2C0A0005" w:tentative="1">
+      <w:start w:val="1"/>
+      <w:numFmt w:val="bullet"/>
+      <w:lvlText w:val=""/>
+      <w:lvlJc w:val="left"/>
+      <w:pPr>
+        <w:ind w:left="6480" w:hanging="360"/>
+      </w:pPr>
+      <w:rPr>
+        <w:rFonts w:ascii="Wingdings" w:hAnsi="Wingdings" w:hint="default"/>
+      </w:rPr>
+    </w:lvl>
+  </w:abstractNum>
+  <w:abstractNum w:abstractNumId="18">
     <w:nsid w:val="6FAD0E12"/>
     <w:multiLevelType w:val="hybridMultilevel"/>
     <w:tmpl w:val="EAE05160"/>
@@ -2763,7 +3454,7 @@
       </w:rPr>
     </w:lvl>
   </w:abstractNum>
-  <w:abstractNum w:abstractNumId="18">
+  <w:abstractNum w:abstractNumId="19">
     <w:nsid w:val="72376F42"/>
     <w:multiLevelType w:val="hybridMultilevel"/>
     <w:tmpl w:val="03369E86"/>
@@ -2876,7 +3567,7 @@
       </w:rPr>
     </w:lvl>
   </w:abstractNum>
-  <w:abstractNum w:abstractNumId="19">
+  <w:abstractNum w:abstractNumId="20">
     <w:nsid w:val="75A051D9"/>
     <w:multiLevelType w:val="hybridMultilevel"/>
     <w:tmpl w:val="C812CFB0"/>
@@ -2989,7 +3680,7 @@
       </w:rPr>
     </w:lvl>
   </w:abstractNum>
-  <w:abstractNum w:abstractNumId="20">
+  <w:abstractNum w:abstractNumId="21">
     <w:nsid w:val="790D4807"/>
     <w:multiLevelType w:val="hybridMultilevel"/>
     <w:tmpl w:val="17465F7C"/>
@@ -3106,7 +3797,7 @@
     <w:abstractNumId w:val="1"/>
   </w:num>
   <w:num w:numId="2">
-    <w:abstractNumId w:val="20"/>
+    <w:abstractNumId w:val="21"/>
   </w:num>
   <w:num w:numId="3">
     <w:abstractNumId w:val="12"/>
@@ -3142,19 +3833,19 @@
     <w:abstractNumId w:val="11"/>
   </w:num>
   <w:num w:numId="14">
-    <w:abstractNumId w:val="18"/>
+    <w:abstractNumId w:val="19"/>
   </w:num>
   <w:num w:numId="15">
     <w:abstractNumId w:val="14"/>
   </w:num>
   <w:num w:numId="16">
-    <w:abstractNumId w:val="17"/>
+    <w:abstractNumId w:val="18"/>
   </w:num>
   <w:num w:numId="17">
     <w:abstractNumId w:val="5"/>
   </w:num>
   <w:num w:numId="18">
-    <w:abstractNumId w:val="19"/>
+    <w:abstractNumId w:val="20"/>
   </w:num>
   <w:num w:numId="19">
     <w:abstractNumId w:val="7"/>
@@ -3164,6 +3855,9 @@
   </w:num>
   <w:num w:numId="21">
     <w:abstractNumId w:val="3"/>
+  </w:num>
+  <w:num w:numId="22">
+    <w:abstractNumId w:val="17"/>
   </w:num>
 </w:numbering>
 </file>
@@ -3509,7 +4203,6 @@
     <w:basedOn w:val="Normal"/>
     <w:link w:val="HeaderChar"/>
     <w:uiPriority w:val="99"/>
-    <w:semiHidden/>
     <w:unhideWhenUsed/>
     <w:rsid w:val="00823A57"/>
     <w:pPr>
@@ -3525,7 +4218,6 @@
     <w:basedOn w:val="DefaultParagraphFont"/>
     <w:link w:val="Header"/>
     <w:uiPriority w:val="99"/>
-    <w:semiHidden/>
     <w:rsid w:val="00823A57"/>
   </w:style>
   <w:style w:type="paragraph" w:styleId="Footer">
@@ -4194,7 +4886,7 @@
 </file>
 
 <file path=customXml/itemProps2.xml><?xml version="1.0" encoding="utf-8"?>
-<ds:datastoreItem xmlns:ds="http://schemas.openxmlformats.org/officeDocument/2006/customXml" ds:itemID="{2F9C24A0-BA9E-44B4-8B99-3C7742D76901}">
+<ds:datastoreItem xmlns:ds="http://schemas.openxmlformats.org/officeDocument/2006/customXml" ds:itemID="{AB591D01-C04B-4ACB-9BCD-AC9BE3290541}">
   <ds:schemaRefs>
     <ds:schemaRef ds:uri="http://schemas.openxmlformats.org/officeDocument/2006/bibliography"/>
   </ds:schemaRefs>

</xml_diff>

<commit_message>
agrego hipotesis y objetivos faltantes en entrega 1
</commit_message>
<xml_diff>
--- a/Entrega 1/informe.docx
+++ b/Entrega 1/informe.docx
@@ -361,8 +361,13 @@
         </w:p>
         <w:p>
           <w:r>
-            <w:t>Ariel Liguori</w:t>
+            <w:t xml:space="preserve">Ariel </w:t>
           </w:r>
+          <w:proofErr w:type="spellStart"/>
+          <w:r>
+            <w:t>Liguori</w:t>
+          </w:r>
+          <w:proofErr w:type="spellEnd"/>
           <w:r>
             <w:t xml:space="preserve"> (89187</w:t>
           </w:r>
@@ -379,7 +384,7 @@
         </w:p>
       </w:sdtContent>
     </w:sdt>
-    <w:bookmarkStart w:id="0" w:name="_Toc366628996" w:displacedByCustomXml="next"/>
+    <w:bookmarkStart w:id="0" w:name="_Toc369044599" w:displacedByCustomXml="next"/>
     <w:sdt>
       <w:sdtPr>
         <w:rPr>
@@ -439,7 +444,7 @@
           <w:r>
             <w:fldChar w:fldCharType="separate"/>
           </w:r>
-          <w:hyperlink w:anchor="_Toc366628996" w:history="1">
+          <w:hyperlink w:anchor="_Toc369044599" w:history="1">
             <w:r>
               <w:rPr>
                 <w:rStyle w:val="Hyperlink"/>
@@ -466,7 +471,7 @@
                 <w:noProof/>
                 <w:webHidden/>
               </w:rPr>
-              <w:instrText xml:space="preserve"> PAGEREF _Toc366628996 \h </w:instrText>
+              <w:instrText xml:space="preserve"> PAGEREF _Toc369044599 \h </w:instrText>
             </w:r>
             <w:r>
               <w:rPr>
@@ -509,7 +514,7 @@
               <w:lang w:eastAsia="es-AR"/>
             </w:rPr>
           </w:pPr>
-          <w:hyperlink w:anchor="_Toc366628997" w:history="1">
+          <w:hyperlink w:anchor="_Toc369044600" w:history="1">
             <w:r>
               <w:rPr>
                 <w:rStyle w:val="Hyperlink"/>
@@ -536,7 +541,7 @@
                 <w:noProof/>
                 <w:webHidden/>
               </w:rPr>
-              <w:instrText xml:space="preserve"> PAGEREF _Toc366628997 \h </w:instrText>
+              <w:instrText xml:space="preserve"> PAGEREF _Toc369044600 \h </w:instrText>
             </w:r>
             <w:r>
               <w:rPr>
@@ -569,6 +574,76 @@
         </w:p>
         <w:p>
           <w:pPr>
+            <w:pStyle w:val="TOC1"/>
+            <w:tabs>
+              <w:tab w:val="right" w:leader="dot" w:pos="8828"/>
+            </w:tabs>
+            <w:rPr>
+              <w:rFonts w:eastAsiaTheme="minorEastAsia"/>
+              <w:noProof/>
+              <w:lang w:eastAsia="es-AR"/>
+            </w:rPr>
+          </w:pPr>
+          <w:hyperlink w:anchor="_Toc369044601" w:history="1">
+            <w:r>
+              <w:rPr>
+                <w:rStyle w:val="Hyperlink"/>
+                <w:noProof/>
+              </w:rPr>
+              <w:t>PARTE III</w:t>
+            </w:r>
+            <w:r>
+              <w:rPr>
+                <w:noProof/>
+                <w:webHidden/>
+              </w:rPr>
+              <w:tab/>
+            </w:r>
+            <w:r>
+              <w:rPr>
+                <w:noProof/>
+                <w:webHidden/>
+              </w:rPr>
+              <w:fldChar w:fldCharType="begin"/>
+            </w:r>
+            <w:r>
+              <w:rPr>
+                <w:noProof/>
+                <w:webHidden/>
+              </w:rPr>
+              <w:instrText xml:space="preserve"> PAGEREF _Toc369044601 \h </w:instrText>
+            </w:r>
+            <w:r>
+              <w:rPr>
+                <w:noProof/>
+                <w:webHidden/>
+              </w:rPr>
+            </w:r>
+            <w:r>
+              <w:rPr>
+                <w:noProof/>
+                <w:webHidden/>
+              </w:rPr>
+              <w:fldChar w:fldCharType="separate"/>
+            </w:r>
+            <w:r>
+              <w:rPr>
+                <w:noProof/>
+                <w:webHidden/>
+              </w:rPr>
+              <w:t>4</w:t>
+            </w:r>
+            <w:r>
+              <w:rPr>
+                <w:noProof/>
+                <w:webHidden/>
+              </w:rPr>
+              <w:fldChar w:fldCharType="end"/>
+            </w:r>
+          </w:hyperlink>
+        </w:p>
+        <w:p>
+          <w:pPr>
             <w:rPr>
               <w:lang w:val="en-US"/>
             </w:rPr>
@@ -606,6 +681,8 @@
           <w:lang w:val="en-US"/>
         </w:rPr>
       </w:pPr>
+      <w:bookmarkStart w:id="1" w:name="_GoBack"/>
+      <w:bookmarkEnd w:id="1"/>
     </w:p>
     <w:p>
       <w:pPr>
@@ -723,12 +800,12 @@
       <w:pPr>
         <w:pStyle w:val="Heading1"/>
       </w:pPr>
-      <w:bookmarkStart w:id="1" w:name="_Toc366628997"/>
+      <w:bookmarkStart w:id="2" w:name="_Toc369044600"/>
       <w:r>
         <w:lastRenderedPageBreak/>
         <w:t>PARTE I</w:t>
       </w:r>
-      <w:bookmarkEnd w:id="1"/>
+      <w:bookmarkEnd w:id="2"/>
     </w:p>
     <w:p/>
     <w:p>
@@ -1273,12 +1350,11 @@
       <w:pPr>
         <w:pStyle w:val="Heading1"/>
       </w:pPr>
-      <w:r>
-        <w:t>PARTE I</w:t>
-      </w:r>
-      <w:r>
-        <w:t>II</w:t>
-      </w:r>
+      <w:bookmarkStart w:id="3" w:name="_Toc369044601"/>
+      <w:r>
+        <w:t>PARTE III</w:t>
+      </w:r>
+      <w:bookmarkEnd w:id="3"/>
     </w:p>
     <w:p>
       <w:pPr>
@@ -1290,14 +1366,215 @@
     <w:p>
       <w:pPr>
         <w:rPr>
+          <w:lang w:val="es-ES"/>
+        </w:rPr>
+      </w:pPr>
+      <w:r>
+        <w:rPr>
           <w:b/>
-        </w:rPr>
-      </w:pPr>
-      <w:r>
+          <w:lang w:val="es-ES"/>
+        </w:rPr>
+        <w:t>Objetivos</w:t>
+      </w:r>
+      <w:r>
+        <w:rPr>
+          <w:lang w:val="es-ES"/>
+        </w:rPr>
+        <w:t>:</w:t>
+      </w:r>
+    </w:p>
+    <w:p>
+      <w:pPr>
+        <w:ind w:firstLine="708"/>
+        <w:rPr>
+          <w:lang w:val="es-ES"/>
+        </w:rPr>
+      </w:pPr>
+      <w:r>
+        <w:rPr>
+          <w:lang w:val="es-ES"/>
+        </w:rPr>
+        <w:t xml:space="preserve">Determinar la producción queso y de yogurt (en kilogramos) considerando las restricciones de litros de leche disponibles, la cantidad de nutrientes y la producción mínima para maximizar las ganancias durante un período de tiempo t. </w:t>
+      </w:r>
+    </w:p>
+    <w:p>
+      <w:pPr>
         <w:rPr>
           <w:b/>
+          <w:lang w:val="es-ES"/>
+        </w:rPr>
+      </w:pPr>
+    </w:p>
+    <w:p>
+      <w:pPr>
+        <w:rPr>
+          <w:lang w:val="es-ES"/>
+        </w:rPr>
+      </w:pPr>
+      <w:r>
+        <w:rPr>
+          <w:b/>
+          <w:lang w:val="es-ES"/>
+        </w:rPr>
+        <w:t>Hipótesis</w:t>
+      </w:r>
+      <w:r>
+        <w:rPr>
+          <w:lang w:val="es-ES"/>
+        </w:rPr>
+        <w:t>:</w:t>
+      </w:r>
+    </w:p>
+    <w:p>
+      <w:pPr>
+        <w:pStyle w:val="ListParagraph"/>
+        <w:numPr>
+          <w:ilvl w:val="0"/>
+          <w:numId w:val="23"/>
+        </w:numPr>
+        <w:rPr>
+          <w:lang w:val="es-ES"/>
+        </w:rPr>
+      </w:pPr>
+      <w:r>
+        <w:rPr>
+          <w:lang w:val="es-ES"/>
+        </w:rPr>
+        <w:t xml:space="preserve">Un litro de leche equivale a un kilogramo en el producto final (queso o yogurt). </w:t>
+      </w:r>
+    </w:p>
+    <w:p>
+      <w:pPr>
+        <w:pStyle w:val="ListParagraph"/>
+        <w:numPr>
+          <w:ilvl w:val="0"/>
+          <w:numId w:val="23"/>
+        </w:numPr>
+        <w:rPr>
+          <w:lang w:val="es-ES"/>
+        </w:rPr>
+      </w:pPr>
+      <w:r>
+        <w:rPr>
+          <w:lang w:val="es-ES"/>
+        </w:rPr>
+        <w:t xml:space="preserve">Se puede vender el queso o el yogurt en cualquier cantidad y el precio es proporcional al peso. </w:t>
+      </w:r>
+    </w:p>
+    <w:p>
+      <w:pPr>
+        <w:pStyle w:val="ListParagraph"/>
+        <w:numPr>
+          <w:ilvl w:val="0"/>
+          <w:numId w:val="23"/>
+        </w:numPr>
+        <w:rPr>
+          <w:lang w:val="es-ES"/>
+        </w:rPr>
+      </w:pPr>
+      <w:r>
+        <w:rPr>
+          <w:lang w:val="es-ES"/>
+        </w:rPr>
+        <w:t xml:space="preserve">En el proceso de producción no hay pérdidas de ingredientes. </w:t>
+      </w:r>
+    </w:p>
+    <w:p>
+      <w:pPr>
+        <w:pStyle w:val="ListParagraph"/>
+        <w:numPr>
+          <w:ilvl w:val="0"/>
+          <w:numId w:val="23"/>
+        </w:numPr>
+        <w:rPr>
+          <w:lang w:val="es-ES"/>
+        </w:rPr>
+      </w:pPr>
+      <w:r>
+        <w:rPr>
+          <w:lang w:val="es-ES"/>
+        </w:rPr>
+        <w:t xml:space="preserve">En caso de estar involucrada alguna máquina para el proceso de producción, la misma no falla y hay disponibilidad para hacer uso de ella. </w:t>
+      </w:r>
+    </w:p>
+    <w:p>
+      <w:pPr>
+        <w:pStyle w:val="ListParagraph"/>
+        <w:numPr>
+          <w:ilvl w:val="0"/>
+          <w:numId w:val="23"/>
+        </w:numPr>
+        <w:rPr>
+          <w:lang w:val="es-ES"/>
+        </w:rPr>
+      </w:pPr>
+      <w:r>
+        <w:rPr>
+          <w:lang w:val="es-ES"/>
+        </w:rPr>
+        <w:t xml:space="preserve">Hay disponibilidad de leche y nutrientes en todo el proceso productivo. </w:t>
+      </w:r>
+    </w:p>
+    <w:p>
+      <w:pPr>
+        <w:pStyle w:val="ListParagraph"/>
+        <w:numPr>
+          <w:ilvl w:val="0"/>
+          <w:numId w:val="23"/>
+        </w:numPr>
+        <w:rPr>
+          <w:lang w:val="es-ES"/>
+        </w:rPr>
+      </w:pPr>
+      <w:r>
+        <w:rPr>
+          <w:lang w:val="es-ES"/>
+        </w:rPr>
+        <w:t xml:space="preserve">El valor indicado de venta de yogurt y de queso, es la ganancia neta ante el mismo y no deben considerarse otros costos. </w:t>
+      </w:r>
+    </w:p>
+    <w:p>
+      <w:pPr>
+        <w:pStyle w:val="ListParagraph"/>
+        <w:numPr>
+          <w:ilvl w:val="0"/>
+          <w:numId w:val="23"/>
+        </w:numPr>
+        <w:rPr>
+          <w:lang w:val="es-ES"/>
+        </w:rPr>
+      </w:pPr>
+      <w:r>
+        <w:rPr>
+          <w:lang w:val="es-ES"/>
+        </w:rPr>
+        <w:t>Se cuenta con mano de obra para realizar la producción</w:t>
+      </w:r>
+    </w:p>
+    <w:p>
+      <w:pPr>
+        <w:rPr>
+          <w:b/>
+        </w:rPr>
+      </w:pPr>
+    </w:p>
+    <w:p>
+      <w:pPr>
+        <w:rPr>
+          <w:b/>
+        </w:rPr>
+      </w:pPr>
+      <w:r>
+        <w:rPr>
+          <w:b/>
         </w:rPr>
         <w:t>Entrada</w:t>
+      </w:r>
+      <w:r>
+        <w:rPr>
+          <w:b/>
+        </w:rPr>
+        <w:t>:</w:t>
       </w:r>
     </w:p>
     <w:p>
@@ -1309,16 +1586,16 @@
           <w:color w:val="222222"/>
           <w:sz w:val="20"/>
           <w:szCs w:val="20"/>
-          <w:lang w:val="en-US" w:eastAsia="es-AR"/>
-        </w:rPr>
-      </w:pPr>
-      <w:r>
-        <w:rPr>
-          <w:rFonts w:ascii="Arial" w:eastAsia="Times New Roman" w:hAnsi="Arial" w:cs="Arial"/>
-          <w:color w:val="222222"/>
-          <w:sz w:val="20"/>
-          <w:szCs w:val="20"/>
-          <w:lang w:val="en-US" w:eastAsia="es-AR"/>
+          <w:lang w:eastAsia="es-AR"/>
+        </w:rPr>
+      </w:pPr>
+      <w:r>
+        <w:rPr>
+          <w:rFonts w:ascii="Arial" w:eastAsia="Times New Roman" w:hAnsi="Arial" w:cs="Arial"/>
+          <w:color w:val="222222"/>
+          <w:sz w:val="20"/>
+          <w:szCs w:val="20"/>
+          <w:lang w:eastAsia="es-AR"/>
         </w:rPr>
         <w:t>MAX 7.575 XY + 240 XQ </w:t>
       </w:r>
@@ -1332,7 +1609,7 @@
           <w:color w:val="222222"/>
           <w:sz w:val="20"/>
           <w:szCs w:val="20"/>
-          <w:lang w:val="en-US" w:eastAsia="es-AR"/>
+          <w:lang w:eastAsia="es-AR"/>
         </w:rPr>
       </w:pPr>
     </w:p>
@@ -1345,16 +1622,16 @@
           <w:color w:val="222222"/>
           <w:sz w:val="20"/>
           <w:szCs w:val="20"/>
-          <w:lang w:val="en-US" w:eastAsia="es-AR"/>
-        </w:rPr>
-      </w:pPr>
-      <w:r>
-        <w:rPr>
-          <w:rFonts w:ascii="Arial" w:eastAsia="Times New Roman" w:hAnsi="Arial" w:cs="Arial"/>
-          <w:color w:val="222222"/>
-          <w:sz w:val="20"/>
-          <w:szCs w:val="20"/>
-          <w:lang w:val="en-US" w:eastAsia="es-AR"/>
+          <w:lang w:eastAsia="es-AR"/>
+        </w:rPr>
+      </w:pPr>
+      <w:r>
+        <w:rPr>
+          <w:rFonts w:ascii="Arial" w:eastAsia="Times New Roman" w:hAnsi="Arial" w:cs="Arial"/>
+          <w:color w:val="222222"/>
+          <w:sz w:val="20"/>
+          <w:szCs w:val="20"/>
+          <w:lang w:eastAsia="es-AR"/>
         </w:rPr>
         <w:t>SUBJECT TO</w:t>
       </w:r>
@@ -1368,7 +1645,7 @@
           <w:color w:val="222222"/>
           <w:sz w:val="20"/>
           <w:szCs w:val="20"/>
-          <w:lang w:val="en-US" w:eastAsia="es-AR"/>
+          <w:lang w:eastAsia="es-AR"/>
         </w:rPr>
       </w:pPr>
     </w:p>
@@ -1392,7 +1669,29 @@
           <w:szCs w:val="20"/>
           <w:lang w:val="en-US" w:eastAsia="es-AR"/>
         </w:rPr>
-        <w:t>LECHE)0.5 XY + 1.5 XQ &lt;= 5000</w:t>
+        <w:t>LECHE</w:t>
+      </w:r>
+      <w:proofErr w:type="gramStart"/>
+      <w:r>
+        <w:rPr>
+          <w:rFonts w:ascii="Arial" w:eastAsia="Times New Roman" w:hAnsi="Arial" w:cs="Arial"/>
+          <w:color w:val="222222"/>
+          <w:sz w:val="20"/>
+          <w:szCs w:val="20"/>
+          <w:lang w:val="en-US" w:eastAsia="es-AR"/>
+        </w:rPr>
+        <w:t>)0.5</w:t>
+      </w:r>
+      <w:proofErr w:type="gramEnd"/>
+      <w:r>
+        <w:rPr>
+          <w:rFonts w:ascii="Arial" w:eastAsia="Times New Roman" w:hAnsi="Arial" w:cs="Arial"/>
+          <w:color w:val="222222"/>
+          <w:sz w:val="20"/>
+          <w:szCs w:val="20"/>
+          <w:lang w:val="en-US" w:eastAsia="es-AR"/>
+        </w:rPr>
+        <w:t xml:space="preserve"> XY + 1.5 XQ &lt;= 5000</w:t>
       </w:r>
     </w:p>
     <w:p>
@@ -1464,7 +1763,29 @@
           <w:szCs w:val="20"/>
           <w:lang w:eastAsia="es-AR"/>
         </w:rPr>
-        <w:t>NUTRIENTESY)NY - 0.000625 XY &gt;= 0</w:t>
+        <w:t>NUTRIENTESY</w:t>
+      </w:r>
+      <w:proofErr w:type="gramStart"/>
+      <w:r>
+        <w:rPr>
+          <w:rFonts w:ascii="Arial" w:eastAsia="Times New Roman" w:hAnsi="Arial" w:cs="Arial"/>
+          <w:color w:val="222222"/>
+          <w:sz w:val="20"/>
+          <w:szCs w:val="20"/>
+          <w:lang w:eastAsia="es-AR"/>
+        </w:rPr>
+        <w:t>)NY</w:t>
+      </w:r>
+      <w:proofErr w:type="gramEnd"/>
+      <w:r>
+        <w:rPr>
+          <w:rFonts w:ascii="Arial" w:eastAsia="Times New Roman" w:hAnsi="Arial" w:cs="Arial"/>
+          <w:color w:val="222222"/>
+          <w:sz w:val="20"/>
+          <w:szCs w:val="20"/>
+          <w:lang w:eastAsia="es-AR"/>
+        </w:rPr>
+        <w:t xml:space="preserve"> - 0.000625 XY &gt;= 0</w:t>
       </w:r>
     </w:p>
     <w:p>
@@ -1500,7 +1821,29 @@
           <w:szCs w:val="20"/>
           <w:lang w:eastAsia="es-AR"/>
         </w:rPr>
-        <w:t>NUTRIENTESQ)NQ - 0.525 XQ &gt;= 0</w:t>
+        <w:t>NUTRIENTESQ</w:t>
+      </w:r>
+      <w:proofErr w:type="gramStart"/>
+      <w:r>
+        <w:rPr>
+          <w:rFonts w:ascii="Arial" w:eastAsia="Times New Roman" w:hAnsi="Arial" w:cs="Arial"/>
+          <w:color w:val="222222"/>
+          <w:sz w:val="20"/>
+          <w:szCs w:val="20"/>
+          <w:lang w:eastAsia="es-AR"/>
+        </w:rPr>
+        <w:t>)NQ</w:t>
+      </w:r>
+      <w:proofErr w:type="gramEnd"/>
+      <w:r>
+        <w:rPr>
+          <w:rFonts w:ascii="Arial" w:eastAsia="Times New Roman" w:hAnsi="Arial" w:cs="Arial"/>
+          <w:color w:val="222222"/>
+          <w:sz w:val="20"/>
+          <w:szCs w:val="20"/>
+          <w:lang w:eastAsia="es-AR"/>
+        </w:rPr>
+        <w:t xml:space="preserve"> - 0.525 XQ &gt;= 0</w:t>
       </w:r>
     </w:p>
     <w:p>
@@ -1617,15 +1960,19 @@
       <w:pPr>
         <w:rPr>
           <w:b/>
-          <w:lang w:val="en-US"/>
         </w:rPr>
       </w:pPr>
       <w:r>
         <w:rPr>
           <w:b/>
-          <w:lang w:val="en-US"/>
         </w:rPr>
         <w:t>Salida</w:t>
+      </w:r>
+      <w:r>
+        <w:rPr>
+          <w:b/>
+        </w:rPr>
+        <w:t>:</w:t>
       </w:r>
     </w:p>
     <w:p>
@@ -1638,18 +1985,84 @@
           <w:color w:val="222222"/>
           <w:sz w:val="20"/>
           <w:szCs w:val="20"/>
-          <w:lang w:val="en-US" w:eastAsia="es-AR"/>
-        </w:rPr>
-      </w:pPr>
-      <w:r>
-        <w:rPr>
-          <w:rFonts w:ascii="Arial" w:eastAsia="Times New Roman" w:hAnsi="Arial" w:cs="Arial"/>
-          <w:color w:val="222222"/>
-          <w:sz w:val="20"/>
-          <w:szCs w:val="20"/>
-          <w:lang w:val="en-US" w:eastAsia="es-AR"/>
-        </w:rPr>
-        <w:t>Global optimal solution found.</w:t>
+          <w:lang w:eastAsia="es-AR"/>
+        </w:rPr>
+      </w:pPr>
+      <w:r>
+        <w:rPr>
+          <w:rFonts w:ascii="Arial" w:eastAsia="Times New Roman" w:hAnsi="Arial" w:cs="Arial"/>
+          <w:color w:val="222222"/>
+          <w:sz w:val="20"/>
+          <w:szCs w:val="20"/>
+          <w:lang w:eastAsia="es-AR"/>
+        </w:rPr>
+        <w:t xml:space="preserve">Global </w:t>
+      </w:r>
+      <w:proofErr w:type="spellStart"/>
+      <w:r>
+        <w:rPr>
+          <w:rFonts w:ascii="Arial" w:eastAsia="Times New Roman" w:hAnsi="Arial" w:cs="Arial"/>
+          <w:color w:val="222222"/>
+          <w:sz w:val="20"/>
+          <w:szCs w:val="20"/>
+          <w:lang w:eastAsia="es-AR"/>
+        </w:rPr>
+        <w:t>optimal</w:t>
+      </w:r>
+      <w:proofErr w:type="spellEnd"/>
+      <w:r>
+        <w:rPr>
+          <w:rFonts w:ascii="Arial" w:eastAsia="Times New Roman" w:hAnsi="Arial" w:cs="Arial"/>
+          <w:color w:val="222222"/>
+          <w:sz w:val="20"/>
+          <w:szCs w:val="20"/>
+          <w:lang w:eastAsia="es-AR"/>
+        </w:rPr>
+        <w:t xml:space="preserve"> </w:t>
+      </w:r>
+      <w:proofErr w:type="spellStart"/>
+      <w:r>
+        <w:rPr>
+          <w:rFonts w:ascii="Arial" w:eastAsia="Times New Roman" w:hAnsi="Arial" w:cs="Arial"/>
+          <w:color w:val="222222"/>
+          <w:sz w:val="20"/>
+          <w:szCs w:val="20"/>
+          <w:lang w:eastAsia="es-AR"/>
+        </w:rPr>
+        <w:t>solution</w:t>
+      </w:r>
+      <w:proofErr w:type="spellEnd"/>
+      <w:r>
+        <w:rPr>
+          <w:rFonts w:ascii="Arial" w:eastAsia="Times New Roman" w:hAnsi="Arial" w:cs="Arial"/>
+          <w:color w:val="222222"/>
+          <w:sz w:val="20"/>
+          <w:szCs w:val="20"/>
+          <w:lang w:eastAsia="es-AR"/>
+        </w:rPr>
+        <w:t xml:space="preserve"> </w:t>
+      </w:r>
+      <w:proofErr w:type="spellStart"/>
+      <w:r>
+        <w:rPr>
+          <w:rFonts w:ascii="Arial" w:eastAsia="Times New Roman" w:hAnsi="Arial" w:cs="Arial"/>
+          <w:color w:val="222222"/>
+          <w:sz w:val="20"/>
+          <w:szCs w:val="20"/>
+          <w:lang w:eastAsia="es-AR"/>
+        </w:rPr>
+        <w:t>found</w:t>
+      </w:r>
+      <w:proofErr w:type="spellEnd"/>
+      <w:r>
+        <w:rPr>
+          <w:rFonts w:ascii="Arial" w:eastAsia="Times New Roman" w:hAnsi="Arial" w:cs="Arial"/>
+          <w:color w:val="222222"/>
+          <w:sz w:val="20"/>
+          <w:szCs w:val="20"/>
+          <w:lang w:eastAsia="es-AR"/>
+        </w:rPr>
+        <w:t>.</w:t>
       </w:r>
     </w:p>
     <w:p>
@@ -1662,11 +2075,9 @@
           <w:color w:val="222222"/>
           <w:sz w:val="20"/>
           <w:szCs w:val="20"/>
-          <w:lang w:val="en-US" w:eastAsia="es-AR"/>
-        </w:rPr>
-      </w:pPr>
-      <w:bookmarkStart w:id="2" w:name="_GoBack"/>
-      <w:bookmarkEnd w:id="2"/>
+          <w:lang w:eastAsia="es-AR"/>
+        </w:rPr>
+      </w:pPr>
     </w:p>
     <w:p>
       <w:pPr>
@@ -2077,8 +2488,29 @@
           <w:szCs w:val="20"/>
           <w:lang w:val="en-US" w:eastAsia="es-AR"/>
         </w:rPr>
-        <w:lastRenderedPageBreak/>
-        <w:t>Total nonzeros:                      12</w:t>
+        <w:t xml:space="preserve">Total </w:t>
+      </w:r>
+      <w:proofErr w:type="spellStart"/>
+      <w:r>
+        <w:rPr>
+          <w:rFonts w:ascii="Arial" w:eastAsia="Times New Roman" w:hAnsi="Arial" w:cs="Arial"/>
+          <w:color w:val="222222"/>
+          <w:sz w:val="20"/>
+          <w:szCs w:val="20"/>
+          <w:lang w:val="en-US" w:eastAsia="es-AR"/>
+        </w:rPr>
+        <w:t>nonzeros</w:t>
+      </w:r>
+      <w:proofErr w:type="spellEnd"/>
+      <w:r>
+        <w:rPr>
+          <w:rFonts w:ascii="Arial" w:eastAsia="Times New Roman" w:hAnsi="Arial" w:cs="Arial"/>
+          <w:color w:val="222222"/>
+          <w:sz w:val="20"/>
+          <w:szCs w:val="20"/>
+          <w:lang w:val="en-US" w:eastAsia="es-AR"/>
+        </w:rPr>
+        <w:t>:                      12</w:t>
       </w:r>
     </w:p>
     <w:p>
@@ -2102,7 +2534,29 @@
           <w:szCs w:val="20"/>
           <w:lang w:val="en-US" w:eastAsia="es-AR"/>
         </w:rPr>
-        <w:t>  Nonlinear nonzeros:                   0</w:t>
+        <w:t xml:space="preserve">  Nonlinear </w:t>
+      </w:r>
+      <w:proofErr w:type="spellStart"/>
+      <w:r>
+        <w:rPr>
+          <w:rFonts w:ascii="Arial" w:eastAsia="Times New Roman" w:hAnsi="Arial" w:cs="Arial"/>
+          <w:color w:val="222222"/>
+          <w:sz w:val="20"/>
+          <w:szCs w:val="20"/>
+          <w:lang w:val="en-US" w:eastAsia="es-AR"/>
+        </w:rPr>
+        <w:t>nonzeros</w:t>
+      </w:r>
+      <w:proofErr w:type="spellEnd"/>
+      <w:r>
+        <w:rPr>
+          <w:rFonts w:ascii="Arial" w:eastAsia="Times New Roman" w:hAnsi="Arial" w:cs="Arial"/>
+          <w:color w:val="222222"/>
+          <w:sz w:val="20"/>
+          <w:szCs w:val="20"/>
+          <w:lang w:val="en-US" w:eastAsia="es-AR"/>
+        </w:rPr>
+        <w:t>:                   0</w:t>
       </w:r>
     </w:p>
     <w:p>
@@ -2557,7 +3011,7 @@
           <w:rPr>
             <w:noProof/>
           </w:rPr>
-          <w:t>5</w:t>
+          <w:t>2</w:t>
         </w:r>
         <w:r>
           <w:rPr>
@@ -2943,6 +3397,119 @@
     </w:lvl>
   </w:abstractNum>
   <w:abstractNum w:abstractNumId="3">
+    <w:nsid w:val="0F364384"/>
+    <w:multiLevelType w:val="hybridMultilevel"/>
+    <w:tmpl w:val="B6EE56F2"/>
+    <w:lvl w:ilvl="0" w:tplc="2C0A0001">
+      <w:start w:val="1"/>
+      <w:numFmt w:val="bullet"/>
+      <w:lvlText w:val=""/>
+      <w:lvlJc w:val="left"/>
+      <w:pPr>
+        <w:ind w:left="720" w:hanging="360"/>
+      </w:pPr>
+      <w:rPr>
+        <w:rFonts w:ascii="Symbol" w:hAnsi="Symbol" w:hint="default"/>
+      </w:rPr>
+    </w:lvl>
+    <w:lvl w:ilvl="1" w:tplc="2C0A0003" w:tentative="1">
+      <w:start w:val="1"/>
+      <w:numFmt w:val="bullet"/>
+      <w:lvlText w:val="o"/>
+      <w:lvlJc w:val="left"/>
+      <w:pPr>
+        <w:ind w:left="1440" w:hanging="360"/>
+      </w:pPr>
+      <w:rPr>
+        <w:rFonts w:ascii="Courier New" w:hAnsi="Courier New" w:cs="Courier New" w:hint="default"/>
+      </w:rPr>
+    </w:lvl>
+    <w:lvl w:ilvl="2" w:tplc="2C0A0005" w:tentative="1">
+      <w:start w:val="1"/>
+      <w:numFmt w:val="bullet"/>
+      <w:lvlText w:val=""/>
+      <w:lvlJc w:val="left"/>
+      <w:pPr>
+        <w:ind w:left="2160" w:hanging="360"/>
+      </w:pPr>
+      <w:rPr>
+        <w:rFonts w:ascii="Wingdings" w:hAnsi="Wingdings" w:hint="default"/>
+      </w:rPr>
+    </w:lvl>
+    <w:lvl w:ilvl="3" w:tplc="2C0A0001" w:tentative="1">
+      <w:start w:val="1"/>
+      <w:numFmt w:val="bullet"/>
+      <w:lvlText w:val=""/>
+      <w:lvlJc w:val="left"/>
+      <w:pPr>
+        <w:ind w:left="2880" w:hanging="360"/>
+      </w:pPr>
+      <w:rPr>
+        <w:rFonts w:ascii="Symbol" w:hAnsi="Symbol" w:hint="default"/>
+      </w:rPr>
+    </w:lvl>
+    <w:lvl w:ilvl="4" w:tplc="2C0A0003" w:tentative="1">
+      <w:start w:val="1"/>
+      <w:numFmt w:val="bullet"/>
+      <w:lvlText w:val="o"/>
+      <w:lvlJc w:val="left"/>
+      <w:pPr>
+        <w:ind w:left="3600" w:hanging="360"/>
+      </w:pPr>
+      <w:rPr>
+        <w:rFonts w:ascii="Courier New" w:hAnsi="Courier New" w:cs="Courier New" w:hint="default"/>
+      </w:rPr>
+    </w:lvl>
+    <w:lvl w:ilvl="5" w:tplc="2C0A0005" w:tentative="1">
+      <w:start w:val="1"/>
+      <w:numFmt w:val="bullet"/>
+      <w:lvlText w:val=""/>
+      <w:lvlJc w:val="left"/>
+      <w:pPr>
+        <w:ind w:left="4320" w:hanging="360"/>
+      </w:pPr>
+      <w:rPr>
+        <w:rFonts w:ascii="Wingdings" w:hAnsi="Wingdings" w:hint="default"/>
+      </w:rPr>
+    </w:lvl>
+    <w:lvl w:ilvl="6" w:tplc="2C0A0001" w:tentative="1">
+      <w:start w:val="1"/>
+      <w:numFmt w:val="bullet"/>
+      <w:lvlText w:val=""/>
+      <w:lvlJc w:val="left"/>
+      <w:pPr>
+        <w:ind w:left="5040" w:hanging="360"/>
+      </w:pPr>
+      <w:rPr>
+        <w:rFonts w:ascii="Symbol" w:hAnsi="Symbol" w:hint="default"/>
+      </w:rPr>
+    </w:lvl>
+    <w:lvl w:ilvl="7" w:tplc="2C0A0003" w:tentative="1">
+      <w:start w:val="1"/>
+      <w:numFmt w:val="bullet"/>
+      <w:lvlText w:val="o"/>
+      <w:lvlJc w:val="left"/>
+      <w:pPr>
+        <w:ind w:left="5760" w:hanging="360"/>
+      </w:pPr>
+      <w:rPr>
+        <w:rFonts w:ascii="Courier New" w:hAnsi="Courier New" w:cs="Courier New" w:hint="default"/>
+      </w:rPr>
+    </w:lvl>
+    <w:lvl w:ilvl="8" w:tplc="2C0A0005" w:tentative="1">
+      <w:start w:val="1"/>
+      <w:numFmt w:val="bullet"/>
+      <w:lvlText w:val=""/>
+      <w:lvlJc w:val="left"/>
+      <w:pPr>
+        <w:ind w:left="6480" w:hanging="360"/>
+      </w:pPr>
+      <w:rPr>
+        <w:rFonts w:ascii="Wingdings" w:hAnsi="Wingdings" w:hint="default"/>
+      </w:rPr>
+    </w:lvl>
+  </w:abstractNum>
+  <w:abstractNum w:abstractNumId="4">
     <w:nsid w:val="18714A0C"/>
     <w:multiLevelType w:val="hybridMultilevel"/>
     <w:tmpl w:val="2ABCC272"/>
@@ -3031,7 +3598,7 @@
       </w:pPr>
     </w:lvl>
   </w:abstractNum>
-  <w:abstractNum w:abstractNumId="4">
+  <w:abstractNum w:abstractNumId="5">
     <w:nsid w:val="1BED0CA5"/>
     <w:multiLevelType w:val="hybridMultilevel"/>
     <w:tmpl w:val="B172ED44"/>
@@ -3144,7 +3711,7 @@
       </w:rPr>
     </w:lvl>
   </w:abstractNum>
-  <w:abstractNum w:abstractNumId="5">
+  <w:abstractNum w:abstractNumId="6">
     <w:nsid w:val="210337E3"/>
     <w:multiLevelType w:val="hybridMultilevel"/>
     <w:tmpl w:val="89D65DAE"/>
@@ -3257,7 +3824,7 @@
       </w:rPr>
     </w:lvl>
   </w:abstractNum>
-  <w:abstractNum w:abstractNumId="6">
+  <w:abstractNum w:abstractNumId="7">
     <w:nsid w:val="221822C3"/>
     <w:multiLevelType w:val="hybridMultilevel"/>
     <w:tmpl w:val="AAE0DCB0"/>
@@ -3370,7 +3937,7 @@
       </w:rPr>
     </w:lvl>
   </w:abstractNum>
-  <w:abstractNum w:abstractNumId="7">
+  <w:abstractNum w:abstractNumId="8">
     <w:nsid w:val="2B90615F"/>
     <w:multiLevelType w:val="hybridMultilevel"/>
     <w:tmpl w:val="8DE4DF30"/>
@@ -3483,7 +4050,7 @@
       </w:rPr>
     </w:lvl>
   </w:abstractNum>
-  <w:abstractNum w:abstractNumId="8">
+  <w:abstractNum w:abstractNumId="9">
     <w:nsid w:val="2F1E4B9F"/>
     <w:multiLevelType w:val="hybridMultilevel"/>
     <w:tmpl w:val="A3ACA4E0"/>
@@ -3596,7 +4163,7 @@
       </w:rPr>
     </w:lvl>
   </w:abstractNum>
-  <w:abstractNum w:abstractNumId="9">
+  <w:abstractNum w:abstractNumId="10">
     <w:nsid w:val="31A26049"/>
     <w:multiLevelType w:val="hybridMultilevel"/>
     <w:tmpl w:val="1A7C7BAE"/>
@@ -3709,7 +4276,7 @@
       </w:rPr>
     </w:lvl>
   </w:abstractNum>
-  <w:abstractNum w:abstractNumId="10">
+  <w:abstractNum w:abstractNumId="11">
     <w:nsid w:val="348874AE"/>
     <w:multiLevelType w:val="hybridMultilevel"/>
     <w:tmpl w:val="26D04DC6"/>
@@ -3795,7 +4362,7 @@
       </w:pPr>
     </w:lvl>
   </w:abstractNum>
-  <w:abstractNum w:abstractNumId="11">
+  <w:abstractNum w:abstractNumId="12">
     <w:nsid w:val="3E2128DE"/>
     <w:multiLevelType w:val="hybridMultilevel"/>
     <w:tmpl w:val="76D657EC"/>
@@ -3908,7 +4475,7 @@
       </w:rPr>
     </w:lvl>
   </w:abstractNum>
-  <w:abstractNum w:abstractNumId="12">
+  <w:abstractNum w:abstractNumId="13">
     <w:nsid w:val="45BC776D"/>
     <w:multiLevelType w:val="hybridMultilevel"/>
     <w:tmpl w:val="DC428AA4"/>
@@ -4021,7 +4588,7 @@
       </w:rPr>
     </w:lvl>
   </w:abstractNum>
-  <w:abstractNum w:abstractNumId="13">
+  <w:abstractNum w:abstractNumId="14">
     <w:nsid w:val="52862531"/>
     <w:multiLevelType w:val="hybridMultilevel"/>
     <w:tmpl w:val="C2CC9FE4"/>
@@ -4110,7 +4677,7 @@
       </w:pPr>
     </w:lvl>
   </w:abstractNum>
-  <w:abstractNum w:abstractNumId="14">
+  <w:abstractNum w:abstractNumId="15">
     <w:nsid w:val="52972332"/>
     <w:multiLevelType w:val="hybridMultilevel"/>
     <w:tmpl w:val="FEA22160"/>
@@ -4223,7 +4790,7 @@
       </w:rPr>
     </w:lvl>
   </w:abstractNum>
-  <w:abstractNum w:abstractNumId="15">
+  <w:abstractNum w:abstractNumId="16">
     <w:nsid w:val="5B8B2F86"/>
     <w:multiLevelType w:val="hybridMultilevel"/>
     <w:tmpl w:val="B6F6724A"/>
@@ -4336,7 +4903,7 @@
       </w:rPr>
     </w:lvl>
   </w:abstractNum>
-  <w:abstractNum w:abstractNumId="16">
+  <w:abstractNum w:abstractNumId="17">
     <w:nsid w:val="673C392D"/>
     <w:multiLevelType w:val="hybridMultilevel"/>
     <w:tmpl w:val="B9C410CE"/>
@@ -4448,7 +5015,7 @@
       </w:rPr>
     </w:lvl>
   </w:abstractNum>
-  <w:abstractNum w:abstractNumId="17">
+  <w:abstractNum w:abstractNumId="18">
     <w:nsid w:val="69A47B89"/>
     <w:multiLevelType w:val="hybridMultilevel"/>
     <w:tmpl w:val="2A763638"/>
@@ -4561,7 +5128,7 @@
       </w:rPr>
     </w:lvl>
   </w:abstractNum>
-  <w:abstractNum w:abstractNumId="18">
+  <w:abstractNum w:abstractNumId="19">
     <w:nsid w:val="6FAD0E12"/>
     <w:multiLevelType w:val="hybridMultilevel"/>
     <w:tmpl w:val="EAE05160"/>
@@ -4674,7 +5241,7 @@
       </w:rPr>
     </w:lvl>
   </w:abstractNum>
-  <w:abstractNum w:abstractNumId="19">
+  <w:abstractNum w:abstractNumId="20">
     <w:nsid w:val="72376F42"/>
     <w:multiLevelType w:val="hybridMultilevel"/>
     <w:tmpl w:val="03369E86"/>
@@ -4787,7 +5354,7 @@
       </w:rPr>
     </w:lvl>
   </w:abstractNum>
-  <w:abstractNum w:abstractNumId="20">
+  <w:abstractNum w:abstractNumId="21">
     <w:nsid w:val="75A051D9"/>
     <w:multiLevelType w:val="hybridMultilevel"/>
     <w:tmpl w:val="C812CFB0"/>
@@ -4900,7 +5467,7 @@
       </w:rPr>
     </w:lvl>
   </w:abstractNum>
-  <w:abstractNum w:abstractNumId="21">
+  <w:abstractNum w:abstractNumId="22">
     <w:nsid w:val="790D4807"/>
     <w:multiLevelType w:val="hybridMultilevel"/>
     <w:tmpl w:val="17465F7C"/>
@@ -5017,67 +5584,70 @@
     <w:abstractNumId w:val="1"/>
   </w:num>
   <w:num w:numId="2">
-    <w:abstractNumId w:val="21"/>
+    <w:abstractNumId w:val="22"/>
   </w:num>
   <w:num w:numId="3">
-    <w:abstractNumId w:val="12"/>
+    <w:abstractNumId w:val="13"/>
   </w:num>
   <w:num w:numId="4">
     <w:abstractNumId w:val="0"/>
   </w:num>
   <w:num w:numId="5">
+    <w:abstractNumId w:val="17"/>
+  </w:num>
+  <w:num w:numId="6">
+    <w:abstractNumId w:val="9"/>
+  </w:num>
+  <w:num w:numId="7">
+    <w:abstractNumId w:val="10"/>
+  </w:num>
+  <w:num w:numId="8">
+    <w:abstractNumId w:val="11"/>
+  </w:num>
+  <w:num w:numId="9">
+    <w:abstractNumId w:val="7"/>
+  </w:num>
+  <w:num w:numId="10">
+    <w:abstractNumId w:val="14"/>
+  </w:num>
+  <w:num w:numId="11">
+    <w:abstractNumId w:val="5"/>
+  </w:num>
+  <w:num w:numId="12">
     <w:abstractNumId w:val="16"/>
   </w:num>
-  <w:num w:numId="6">
-    <w:abstractNumId w:val="8"/>
+  <w:num w:numId="13">
+    <w:abstractNumId w:val="12"/>
   </w:num>
-  <w:num w:numId="7">
-    <w:abstractNumId w:val="9"/>
+  <w:num w:numId="14">
+    <w:abstractNumId w:val="20"/>
   </w:num>
-  <w:num w:numId="8">
-    <w:abstractNumId w:val="10"/>
+  <w:num w:numId="15">
+    <w:abstractNumId w:val="15"/>
   </w:num>
-  <w:num w:numId="9">
+  <w:num w:numId="16">
+    <w:abstractNumId w:val="19"/>
+  </w:num>
+  <w:num w:numId="17">
     <w:abstractNumId w:val="6"/>
   </w:num>
-  <w:num w:numId="10">
-    <w:abstractNumId w:val="13"/>
-  </w:num>
-  <w:num w:numId="11">
-    <w:abstractNumId w:val="4"/>
-  </w:num>
-  <w:num w:numId="12">
-    <w:abstractNumId w:val="15"/>
-  </w:num>
-  <w:num w:numId="13">
-    <w:abstractNumId w:val="11"/>
-  </w:num>
-  <w:num w:numId="14">
-    <w:abstractNumId w:val="19"/>
-  </w:num>
-  <w:num w:numId="15">
-    <w:abstractNumId w:val="14"/>
-  </w:num>
-  <w:num w:numId="16">
-    <w:abstractNumId w:val="18"/>
-  </w:num>
-  <w:num w:numId="17">
-    <w:abstractNumId w:val="5"/>
-  </w:num>
   <w:num w:numId="18">
-    <w:abstractNumId w:val="20"/>
+    <w:abstractNumId w:val="21"/>
   </w:num>
   <w:num w:numId="19">
-    <w:abstractNumId w:val="7"/>
+    <w:abstractNumId w:val="8"/>
   </w:num>
   <w:num w:numId="20">
     <w:abstractNumId w:val="2"/>
   </w:num>
   <w:num w:numId="21">
-    <w:abstractNumId w:val="3"/>
+    <w:abstractNumId w:val="4"/>
   </w:num>
   <w:num w:numId="22">
-    <w:abstractNumId w:val="17"/>
+    <w:abstractNumId w:val="18"/>
+  </w:num>
+  <w:num w:numId="23">
+    <w:abstractNumId w:val="3"/>
   </w:num>
 </w:numbering>
 </file>
@@ -5606,6 +6176,23 @@
       <w:color w:val="808080"/>
     </w:rPr>
   </w:style>
+  <w:style w:type="paragraph" w:styleId="NormalWeb">
+    <w:name w:val="Normal (Web)"/>
+    <w:basedOn w:val="Normal"/>
+    <w:uiPriority w:val="99"/>
+    <w:semiHidden/>
+    <w:unhideWhenUsed/>
+    <w:rsid w:val="006326F7"/>
+    <w:pPr>
+      <w:spacing w:before="100" w:beforeAutospacing="1" w:after="100" w:afterAutospacing="1" w:line="240" w:lineRule="auto"/>
+    </w:pPr>
+    <w:rPr>
+      <w:rFonts w:ascii="Times New Roman" w:eastAsia="Times New Roman" w:hAnsi="Times New Roman" w:cs="Times New Roman"/>
+      <w:sz w:val="24"/>
+      <w:szCs w:val="24"/>
+      <w:lang w:eastAsia="es-AR"/>
+    </w:rPr>
+  </w:style>
 </w:styles>
 </file>
 
@@ -6106,7 +6693,7 @@
 </file>
 
 <file path=customXml/itemProps2.xml><?xml version="1.0" encoding="utf-8"?>
-<ds:datastoreItem xmlns:ds="http://schemas.openxmlformats.org/officeDocument/2006/customXml" ds:itemID="{82F2D47F-8987-4C04-9FAA-6505E2E04FF3}">
+<ds:datastoreItem xmlns:ds="http://schemas.openxmlformats.org/officeDocument/2006/customXml" ds:itemID="{324EFEAC-E7F1-4302-B084-B76CDFDB5482}">
   <ds:schemaRefs>
     <ds:schemaRef ds:uri="http://schemas.openxmlformats.org/officeDocument/2006/bibliography"/>
   </ds:schemaRefs>

</xml_diff>